<commit_message>
Deployed 9c4d5ef with MkDocs version: 1.5.3
</commit_message>
<xml_diff>
--- a/hadoop/resources/EjercicioInicialHadoop.docx
+++ b/hadoop/resources/EjercicioInicialHadoop.docx
@@ -19,51 +19,25 @@
     <w:p>
       <w:pPr>
         <w:rPr>
+          <w:rFonts w:cstheme="minorHAnsi"/>
           <w:i/>
           <w:iCs/>
         </w:rPr>
       </w:pPr>
       <w:r>
         <w:rPr>
+          <w:rFonts w:cstheme="minorHAnsi"/>
           <w:i/>
           <w:iCs/>
         </w:rPr>
-        <w:t xml:space="preserve">Actividad diseñada por </w:t>
-      </w:r>
-      <w:r>
-        <w:rPr>
-          <w:i/>
-          <w:iCs/>
-        </w:rPr>
-        <w:t>Daniel Espiñeira</w:t>
-      </w:r>
-      <w:r>
-        <w:rPr>
-          <w:i/>
-          <w:iCs/>
-        </w:rPr>
-        <w:t xml:space="preserve"> del </w:t>
-      </w:r>
-      <w:r>
-        <w:rPr>
-          <w:i/>
-          <w:iCs/>
-        </w:rPr>
-        <w:t>IES Fernando Wirtz</w:t>
-      </w:r>
-      <w:r>
-        <w:rPr>
-          <w:i/>
-          <w:iCs/>
-        </w:rPr>
-        <w:t xml:space="preserve"> de A Coruña.</w:t>
+        <w:t>Actividad diseñada por Daniel Espiñeira del IES Fernando Wirtz de A Coruña.</w:t>
       </w:r>
     </w:p>
     <w:p>
       <w:pPr>
         <w:spacing w:before="100" w:beforeAutospacing="1"/>
         <w:rPr>
-          <w:rFonts w:ascii="Arial" w:eastAsia="Times New Roman" w:hAnsi="Arial" w:cs="Arial"/>
+          <w:rFonts w:eastAsia="Times New Roman" w:cstheme="minorHAnsi"/>
           <w:kern w:val="0"/>
           <w:lang w:eastAsia="es-ES_tradnl"/>
           <w14:ligatures w14:val="none"/>
@@ -71,7 +45,7 @@
       </w:pPr>
       <w:r>
         <w:rPr>
-          <w:rFonts w:ascii="Arial" w:eastAsia="Times New Roman" w:hAnsi="Arial" w:cs="Arial"/>
+          <w:rFonts w:eastAsia="Times New Roman" w:cstheme="minorHAnsi"/>
           <w:kern w:val="0"/>
           <w:lang w:eastAsia="es-ES_tradnl"/>
           <w14:ligatures w14:val="none"/>
@@ -82,7 +56,7 @@
     <w:p>
       <w:pPr>
         <w:rPr>
-          <w:rFonts w:ascii="Arial" w:eastAsia="Times New Roman" w:hAnsi="Arial" w:cs="Arial"/>
+          <w:rFonts w:eastAsia="Times New Roman" w:cstheme="minorHAnsi"/>
           <w:kern w:val="0"/>
           <w:lang w:eastAsia="es-ES_tradnl"/>
           <w14:ligatures w14:val="none"/>
@@ -90,7 +64,7 @@
       </w:pPr>
       <w:r>
         <w:rPr>
-          <w:rFonts w:ascii="Arial" w:eastAsia="Times New Roman" w:hAnsi="Arial" w:cs="Arial"/>
+          <w:rFonts w:eastAsia="Times New Roman" w:cstheme="minorHAnsi"/>
           <w:kern w:val="0"/>
           <w:lang w:eastAsia="es-ES_tradnl"/>
           <w14:ligatures w14:val="none"/>
@@ -99,7 +73,7 @@
       </w:r>
       <w:r>
         <w:rPr>
-          <w:rFonts w:ascii="Arial" w:eastAsia="Times New Roman" w:hAnsi="Arial" w:cs="Arial"/>
+          <w:rFonts w:eastAsia="Times New Roman" w:cstheme="minorHAnsi"/>
           <w:kern w:val="0"/>
           <w:lang w:eastAsia="es-ES_tradnl"/>
           <w14:ligatures w14:val="none"/>
@@ -108,7 +82,7 @@
       </w:r>
       <w:r>
         <w:rPr>
-          <w:rFonts w:ascii="Arial" w:eastAsia="Times New Roman" w:hAnsi="Arial" w:cs="Arial"/>
+          <w:rFonts w:eastAsia="Times New Roman" w:cstheme="minorHAnsi"/>
           <w:kern w:val="0"/>
           <w:lang w:eastAsia="es-ES_tradnl"/>
           <w14:ligatures w14:val="none"/>
@@ -118,7 +92,7 @@
       <w:proofErr w:type="gramStart"/>
       <w:r>
         <w:rPr>
-          <w:rFonts w:ascii="Arial" w:eastAsia="Times New Roman" w:hAnsi="Arial" w:cs="Arial"/>
+          <w:rFonts w:eastAsia="Times New Roman" w:cstheme="minorHAnsi"/>
           <w:kern w:val="0"/>
           <w:lang w:eastAsia="es-ES_tradnl"/>
           <w14:ligatures w14:val="none"/>
@@ -128,7 +102,7 @@
       <w:proofErr w:type="gramEnd"/>
       <w:r>
         <w:rPr>
-          <w:rFonts w:ascii="Arial" w:eastAsia="Times New Roman" w:hAnsi="Arial" w:cs="Arial"/>
+          <w:rFonts w:eastAsia="Times New Roman" w:cstheme="minorHAnsi"/>
           <w:kern w:val="0"/>
           <w:lang w:eastAsia="es-ES_tradnl"/>
           <w14:ligatures w14:val="none"/>
@@ -2512,110 +2486,597 @@
       <w:pPr>
         <w:spacing w:before="100" w:beforeAutospacing="1"/>
         <w:rPr>
+          <w:rFonts w:eastAsia="Times New Roman" w:cstheme="minorHAnsi"/>
+          <w:kern w:val="0"/>
+          <w:lang w:eastAsia="es-ES_tradnl"/>
+          <w14:ligatures w14:val="none"/>
+        </w:rPr>
+      </w:pPr>
+      <w:r>
+        <w:rPr>
+          <w:rFonts w:eastAsia="Times New Roman" w:cstheme="minorHAnsi"/>
+          <w:kern w:val="0"/>
+          <w:lang w:eastAsia="es-ES_tradnl"/>
+          <w14:ligatures w14:val="none"/>
+        </w:rPr>
+        <w:t>Suma de todos los números menores que 50:</w:t>
+      </w:r>
+      <w:r>
+        <w:rPr>
+          <w:rFonts w:eastAsia="Times New Roman" w:cstheme="minorHAnsi"/>
+          <w:kern w:val="0"/>
+          <w:lang w:eastAsia="es-ES_tradnl"/>
+          <w14:ligatures w14:val="none"/>
+        </w:rPr>
+        <w:t xml:space="preserve"> ______</w:t>
+      </w:r>
+    </w:p>
+    <w:p>
+      <w:pPr>
+        <w:spacing w:before="100" w:beforeAutospacing="1"/>
+        <w:rPr>
+          <w:rFonts w:eastAsia="Times New Roman" w:cstheme="minorHAnsi"/>
+          <w:kern w:val="0"/>
+          <w:lang w:eastAsia="es-ES_tradnl"/>
+          <w14:ligatures w14:val="none"/>
+        </w:rPr>
+      </w:pPr>
+      <w:r>
+        <w:rPr>
+          <w:rFonts w:eastAsia="Times New Roman" w:cstheme="minorHAnsi"/>
+          <w:kern w:val="0"/>
+          <w:lang w:eastAsia="es-ES_tradnl"/>
+          <w14:ligatures w14:val="none"/>
+        </w:rPr>
+        <w:t>Suma de todos los números iguales o mayores que 50:</w:t>
+      </w:r>
+      <w:r>
+        <w:rPr>
+          <w:rFonts w:eastAsia="Times New Roman" w:cstheme="minorHAnsi"/>
+          <w:kern w:val="0"/>
+          <w:lang w:eastAsia="es-ES_tradnl"/>
+          <w14:ligatures w14:val="none"/>
+        </w:rPr>
+        <w:t xml:space="preserve"> _______</w:t>
+      </w:r>
+    </w:p>
+    <w:p>
+      <w:pPr>
+        <w:jc w:val="center"/>
+        <w:rPr>
+          <w:rFonts w:cstheme="minorHAnsi"/>
+        </w:rPr>
+      </w:pPr>
+      <w:r>
+        <w:rPr>
           <w:rFonts w:ascii="Arial" w:eastAsia="Times New Roman" w:hAnsi="Arial" w:cs="Arial"/>
           <w:kern w:val="0"/>
           <w:lang w:eastAsia="es-ES_tradnl"/>
           <w14:ligatures w14:val="none"/>
         </w:rPr>
-      </w:pPr>
-      <w:r>
-        <w:rPr>
-          <w:rFonts w:ascii="Arial" w:eastAsia="Times New Roman" w:hAnsi="Arial" w:cs="Arial"/>
-          <w:kern w:val="0"/>
-          <w:lang w:eastAsia="es-ES_tradnl"/>
-          <w14:ligatures w14:val="none"/>
-        </w:rPr>
-        <w:t xml:space="preserve">Suma de todos </w:t>
-      </w:r>
-      <w:r>
-        <w:rPr>
-          <w:rFonts w:ascii="Arial" w:eastAsia="Times New Roman" w:hAnsi="Arial" w:cs="Arial"/>
-          <w:kern w:val="0"/>
-          <w:lang w:eastAsia="es-ES_tradnl"/>
-          <w14:ligatures w14:val="none"/>
-        </w:rPr>
-        <w:t>l</w:t>
-      </w:r>
-      <w:r>
-        <w:rPr>
-          <w:rFonts w:ascii="Arial" w:eastAsia="Times New Roman" w:hAnsi="Arial" w:cs="Arial"/>
-          <w:kern w:val="0"/>
-          <w:lang w:eastAsia="es-ES_tradnl"/>
-          <w14:ligatures w14:val="none"/>
-        </w:rPr>
-        <w:t>os números menores que 50:</w:t>
-      </w:r>
-      <w:r>
-        <w:rPr>
-          <w:rFonts w:ascii="Arial" w:eastAsia="Times New Roman" w:hAnsi="Arial" w:cs="Arial"/>
-          <w:kern w:val="0"/>
-          <w:lang w:eastAsia="es-ES_tradnl"/>
-          <w14:ligatures w14:val="none"/>
-        </w:rPr>
-        <w:t xml:space="preserve"> ______</w:t>
+        <w:br w:type="page"/>
+      </w:r>
+      <w:r>
+        <w:rPr>
+          <w:rFonts w:cstheme="minorHAnsi"/>
+          <w:color w:val="D0CECE" w:themeColor="background2" w:themeShade="E6"/>
+        </w:rPr>
+        <w:lastRenderedPageBreak/>
+        <w:t>Información para el profesorado (esta hoja no se imprime al alumnado).</w:t>
       </w:r>
     </w:p>
     <w:p>
       <w:pPr>
+        <w:rPr>
+          <w:rFonts w:cstheme="minorHAnsi"/>
+        </w:rPr>
+      </w:pPr>
+    </w:p>
+    <w:p>
+      <w:pPr>
+        <w:rPr>
+          <w:rFonts w:cstheme="minorHAnsi"/>
+        </w:rPr>
+      </w:pPr>
+      <w:r>
+        <w:rPr>
+          <w:rFonts w:cstheme="minorHAnsi"/>
+        </w:rPr>
+        <w:t xml:space="preserve">Se imprime una hoja para </w:t>
+      </w:r>
+      <w:r>
+        <w:rPr>
+          <w:rFonts w:cstheme="minorHAnsi"/>
+        </w:rPr>
+        <w:t xml:space="preserve">cada </w:t>
+      </w:r>
+      <w:r>
+        <w:rPr>
+          <w:rFonts w:cstheme="minorHAnsi"/>
+        </w:rPr>
+        <w:t>alumn</w:t>
+      </w:r>
+      <w:r>
+        <w:rPr>
+          <w:rFonts w:cstheme="minorHAnsi"/>
+        </w:rPr>
+        <w:t>@</w:t>
+      </w:r>
+      <w:r>
+        <w:rPr>
+          <w:rFonts w:cstheme="minorHAnsi"/>
+        </w:rPr>
+        <w:t xml:space="preserve"> del aula</w:t>
+      </w:r>
+      <w:r>
+        <w:rPr>
+          <w:rFonts w:cstheme="minorHAnsi"/>
+        </w:rPr>
+        <w:t>, y se les dice que tienen todas las instrucciones en la hoja.</w:t>
+      </w:r>
+      <w:r>
+        <w:rPr>
+          <w:rFonts w:cstheme="minorHAnsi"/>
+        </w:rPr>
+        <w:t xml:space="preserve"> Cronometrar el tiempo.</w:t>
+      </w:r>
+    </w:p>
+    <w:p>
+      <w:pPr>
+        <w:rPr>
+          <w:rFonts w:cstheme="minorHAnsi"/>
+        </w:rPr>
+      </w:pPr>
+    </w:p>
+    <w:p>
+      <w:pPr>
+        <w:rPr>
+          <w:rFonts w:cstheme="minorHAnsi"/>
+        </w:rPr>
+      </w:pPr>
+      <w:r>
+        <w:rPr>
+          <w:rFonts w:cstheme="minorHAnsi"/>
+        </w:rPr>
+        <w:t>Lo más normal es que de forma individual realicen los cálculos utilizando calculadora o el móvil para obtener el resultado</w:t>
+      </w:r>
+      <w:r>
+        <w:rPr>
+          <w:rFonts w:cstheme="minorHAnsi"/>
+        </w:rPr>
+        <w:t>.</w:t>
+      </w:r>
+    </w:p>
+    <w:p>
+      <w:pPr>
+        <w:rPr>
+          <w:rFonts w:cstheme="minorHAnsi"/>
+        </w:rPr>
+      </w:pPr>
+    </w:p>
+    <w:p>
+      <w:pPr>
+        <w:rPr>
+          <w:rFonts w:cstheme="minorHAnsi"/>
+        </w:rPr>
+      </w:pPr>
+      <w:r>
+        <w:rPr>
+          <w:rFonts w:cstheme="minorHAnsi"/>
+        </w:rPr>
+        <w:t>Resultado</w:t>
+      </w:r>
+      <w:r>
+        <w:rPr>
+          <w:rFonts w:cstheme="minorHAnsi"/>
+        </w:rPr>
+        <w:t>:</w:t>
+      </w:r>
+    </w:p>
+    <w:p>
+      <w:pPr>
+        <w:pStyle w:val="Prrafodelista"/>
+        <w:numPr>
+          <w:ilvl w:val="0"/>
+          <w:numId w:val="1"/>
+        </w:numPr>
+        <w:tabs>
+          <w:tab w:val="left" w:pos="560"/>
+          <w:tab w:val="left" w:pos="1120"/>
+          <w:tab w:val="left" w:pos="1680"/>
+          <w:tab w:val="left" w:pos="2240"/>
+          <w:tab w:val="left" w:pos="2800"/>
+          <w:tab w:val="left" w:pos="3360"/>
+          <w:tab w:val="left" w:pos="3920"/>
+          <w:tab w:val="left" w:pos="4480"/>
+          <w:tab w:val="left" w:pos="5040"/>
+          <w:tab w:val="left" w:pos="5600"/>
+          <w:tab w:val="left" w:pos="6160"/>
+          <w:tab w:val="left" w:pos="6720"/>
+        </w:tabs>
+        <w:autoSpaceDE w:val="0"/>
+        <w:autoSpaceDN w:val="0"/>
+        <w:adjustRightInd w:val="0"/>
+        <w:rPr>
+          <w:rFonts w:cstheme="minorHAnsi"/>
+          <w:color w:val="000000"/>
+          <w:kern w:val="0"/>
+          <w:lang w:val="es-ES_tradnl"/>
+        </w:rPr>
+      </w:pPr>
+      <w:r>
+        <w:rPr>
+          <w:rFonts w:cstheme="minorHAnsi"/>
+          <w:color w:val="000000"/>
+          <w:kern w:val="0"/>
+          <w:lang w:val="es-ES_tradnl"/>
+        </w:rPr>
+        <w:t xml:space="preserve">Total </w:t>
+      </w:r>
+      <w:r>
+        <w:rPr>
+          <w:rFonts w:cstheme="minorHAnsi"/>
+          <w:color w:val="000000"/>
+          <w:kern w:val="0"/>
+          <w:lang w:val="es-ES_tradnl"/>
+        </w:rPr>
+        <w:t xml:space="preserve">de </w:t>
+      </w:r>
+      <w:r>
+        <w:rPr>
+          <w:rFonts w:cstheme="minorHAnsi"/>
+          <w:color w:val="000000"/>
+          <w:kern w:val="0"/>
+          <w:lang w:val="es-ES_tradnl"/>
+        </w:rPr>
+        <w:t>menores de 50: 919</w:t>
+      </w:r>
+    </w:p>
+    <w:p>
+      <w:pPr>
+        <w:pStyle w:val="Prrafodelista"/>
+        <w:numPr>
+          <w:ilvl w:val="0"/>
+          <w:numId w:val="1"/>
+        </w:numPr>
+        <w:rPr>
+          <w:rFonts w:cstheme="minorHAnsi"/>
+        </w:rPr>
+      </w:pPr>
+      <w:r>
+        <w:rPr>
+          <w:rFonts w:cstheme="minorHAnsi"/>
+          <w:color w:val="000000"/>
+          <w:kern w:val="0"/>
+          <w:lang w:val="es-ES_tradnl"/>
+        </w:rPr>
+        <w:t xml:space="preserve">Total </w:t>
+      </w:r>
+      <w:r>
+        <w:rPr>
+          <w:rFonts w:cstheme="minorHAnsi"/>
+          <w:color w:val="000000"/>
+          <w:kern w:val="0"/>
+          <w:lang w:val="es-ES_tradnl"/>
+        </w:rPr>
+        <w:t xml:space="preserve">de </w:t>
+      </w:r>
+      <w:r>
+        <w:rPr>
+          <w:rFonts w:cstheme="minorHAnsi"/>
+          <w:color w:val="000000"/>
+          <w:kern w:val="0"/>
+          <w:lang w:val="es-ES_tradnl"/>
+        </w:rPr>
+        <w:t>números iguales o mayores que 50: 2817</w:t>
+      </w:r>
+    </w:p>
+    <w:p>
+      <w:pPr>
         <w:spacing w:before="100" w:beforeAutospacing="1"/>
-      </w:pPr>
-      <w:r>
-        <w:rPr>
-          <w:rFonts w:ascii="Arial" w:eastAsia="Times New Roman" w:hAnsi="Arial" w:cs="Arial"/>
-          <w:kern w:val="0"/>
-          <w:lang w:eastAsia="es-ES_tradnl"/>
-          <w14:ligatures w14:val="none"/>
-        </w:rPr>
-        <w:t xml:space="preserve">Suma de todos </w:t>
-      </w:r>
-      <w:r>
-        <w:rPr>
-          <w:rFonts w:ascii="Arial" w:eastAsia="Times New Roman" w:hAnsi="Arial" w:cs="Arial"/>
-          <w:kern w:val="0"/>
-          <w:lang w:eastAsia="es-ES_tradnl"/>
-          <w14:ligatures w14:val="none"/>
-        </w:rPr>
-        <w:t>l</w:t>
-      </w:r>
-      <w:r>
-        <w:rPr>
-          <w:rFonts w:ascii="Arial" w:eastAsia="Times New Roman" w:hAnsi="Arial" w:cs="Arial"/>
-          <w:kern w:val="0"/>
-          <w:lang w:eastAsia="es-ES_tradnl"/>
-          <w14:ligatures w14:val="none"/>
-        </w:rPr>
-        <w:t xml:space="preserve">os números </w:t>
-      </w:r>
-      <w:r>
-        <w:rPr>
-          <w:rFonts w:ascii="Arial" w:eastAsia="Times New Roman" w:hAnsi="Arial" w:cs="Arial"/>
-          <w:kern w:val="0"/>
-          <w:lang w:eastAsia="es-ES_tradnl"/>
-          <w14:ligatures w14:val="none"/>
-        </w:rPr>
-        <w:t>iguales o mayores que</w:t>
-      </w:r>
-      <w:r>
-        <w:rPr>
-          <w:rFonts w:ascii="Arial" w:eastAsia="Times New Roman" w:hAnsi="Arial" w:cs="Arial"/>
-          <w:kern w:val="0"/>
-          <w:lang w:eastAsia="es-ES_tradnl"/>
-          <w14:ligatures w14:val="none"/>
-        </w:rPr>
-        <w:t xml:space="preserve"> 50:</w:t>
-      </w:r>
-      <w:r>
-        <w:rPr>
-          <w:rFonts w:ascii="Arial" w:eastAsia="Times New Roman" w:hAnsi="Arial" w:cs="Arial"/>
-          <w:kern w:val="0"/>
-          <w:lang w:eastAsia="es-ES_tradnl"/>
-          <w14:ligatures w14:val="none"/>
-        </w:rPr>
-        <w:t xml:space="preserve"> _______</w:t>
-      </w:r>
+        <w:rPr>
+          <w:rFonts w:cstheme="minorHAnsi"/>
+        </w:rPr>
+      </w:pPr>
+      <w:r>
+        <w:rPr>
+          <w:rFonts w:cstheme="minorHAnsi"/>
+        </w:rPr>
+        <w:t xml:space="preserve">Tras ello, se </w:t>
+      </w:r>
+      <w:r>
+        <w:rPr>
+          <w:rFonts w:cstheme="minorHAnsi"/>
+        </w:rPr>
+        <w:t>le</w:t>
+      </w:r>
+      <w:r>
+        <w:rPr>
+          <w:rFonts w:cstheme="minorHAnsi"/>
+        </w:rPr>
+        <w:t xml:space="preserve"> plantea al alumnado algunas preguntas:</w:t>
+      </w:r>
+    </w:p>
+    <w:p>
+      <w:pPr>
+        <w:pStyle w:val="Prrafodelista"/>
+        <w:numPr>
+          <w:ilvl w:val="0"/>
+          <w:numId w:val="3"/>
+        </w:numPr>
+        <w:spacing w:before="100" w:beforeAutospacing="1"/>
+        <w:rPr>
+          <w:rFonts w:cstheme="minorHAnsi"/>
+        </w:rPr>
+      </w:pPr>
+      <w:r>
+        <w:rPr>
+          <w:rFonts w:cstheme="minorHAnsi"/>
+        </w:rPr>
+        <w:t>¿P</w:t>
+      </w:r>
+      <w:r>
+        <w:rPr>
+          <w:rFonts w:cstheme="minorHAnsi"/>
+        </w:rPr>
+        <w:t>or qué</w:t>
+      </w:r>
+      <w:r>
+        <w:rPr>
+          <w:rFonts w:cstheme="minorHAnsi"/>
+        </w:rPr>
+        <w:t xml:space="preserve"> han hecho los cálculos de forma individual?</w:t>
+      </w:r>
+    </w:p>
+    <w:p>
+      <w:pPr>
+        <w:pStyle w:val="Prrafodelista"/>
+        <w:numPr>
+          <w:ilvl w:val="0"/>
+          <w:numId w:val="3"/>
+        </w:numPr>
+        <w:spacing w:before="100" w:beforeAutospacing="1"/>
+        <w:rPr>
+          <w:rFonts w:cstheme="minorHAnsi"/>
+        </w:rPr>
+      </w:pPr>
+      <w:r>
+        <w:rPr>
+          <w:rFonts w:cstheme="minorHAnsi"/>
+        </w:rPr>
+        <w:t>¿</w:t>
+      </w:r>
+      <w:r>
+        <w:rPr>
+          <w:rFonts w:cstheme="minorHAnsi"/>
+        </w:rPr>
+        <w:t>Por qué</w:t>
+      </w:r>
+      <w:r>
+        <w:rPr>
+          <w:rFonts w:cstheme="minorHAnsi"/>
+        </w:rPr>
+        <w:t xml:space="preserve"> no se reparten el trabajo en</w:t>
+      </w:r>
+      <w:r>
+        <w:rPr>
+          <w:rFonts w:cstheme="minorHAnsi"/>
+        </w:rPr>
+        <w:t xml:space="preserve">tre varios </w:t>
+      </w:r>
+      <w:proofErr w:type="spellStart"/>
+      <w:r>
+        <w:rPr>
+          <w:rFonts w:cstheme="minorHAnsi"/>
+        </w:rPr>
+        <w:t>compañer@s</w:t>
+      </w:r>
+      <w:proofErr w:type="spellEnd"/>
+      <w:r>
+        <w:rPr>
+          <w:rFonts w:cstheme="minorHAnsi"/>
+        </w:rPr>
+        <w:t>?</w:t>
+      </w:r>
+    </w:p>
+    <w:p>
+      <w:pPr>
+        <w:spacing w:before="100" w:beforeAutospacing="1"/>
+        <w:rPr>
+          <w:rFonts w:cstheme="minorHAnsi"/>
+        </w:rPr>
+      </w:pPr>
+      <w:r>
+        <w:rPr>
+          <w:rFonts w:cstheme="minorHAnsi"/>
+        </w:rPr>
+        <w:t xml:space="preserve">Les pedimos que vuelvan a realizar el ejercicio, pero organizando el aula en equipos de 4-5 personas, y que colaboren entre ellos. </w:t>
+      </w:r>
+      <w:r>
+        <w:rPr>
+          <w:rFonts w:cstheme="minorHAnsi"/>
+        </w:rPr>
+        <w:t>Y se les deja 1 minuto para que se preparen/organicen.</w:t>
+      </w:r>
+      <w:r>
+        <w:rPr>
+          <w:rFonts w:cstheme="minorHAnsi"/>
+        </w:rPr>
+        <w:t xml:space="preserve"> Cronometrar el tiempo.</w:t>
+      </w:r>
+    </w:p>
+    <w:p>
+      <w:pPr>
+        <w:spacing w:before="100" w:beforeAutospacing="1"/>
+        <w:rPr>
+          <w:rFonts w:cstheme="minorHAnsi"/>
+        </w:rPr>
+      </w:pPr>
+      <w:r>
+        <w:rPr>
+          <w:rFonts w:cstheme="minorHAnsi"/>
+        </w:rPr>
+        <w:t>Al terminar</w:t>
+      </w:r>
+      <w:r>
+        <w:rPr>
+          <w:rFonts w:cstheme="minorHAnsi"/>
+        </w:rPr>
+        <w:t>, plantear algunas preguntas:</w:t>
+      </w:r>
+    </w:p>
+    <w:p>
+      <w:pPr>
+        <w:pStyle w:val="Prrafodelista"/>
+        <w:numPr>
+          <w:ilvl w:val="0"/>
+          <w:numId w:val="2"/>
+        </w:numPr>
+        <w:spacing w:before="100" w:beforeAutospacing="1"/>
+        <w:rPr>
+          <w:rFonts w:cstheme="minorHAnsi"/>
+        </w:rPr>
+      </w:pPr>
+      <w:r>
+        <w:rPr>
+          <w:rFonts w:cstheme="minorHAnsi"/>
+        </w:rPr>
+        <w:t>¿Han tardado más / menos / lo mismo aproximadamente?</w:t>
+      </w:r>
+    </w:p>
+    <w:p>
+      <w:pPr>
+        <w:pStyle w:val="Prrafodelista"/>
+        <w:numPr>
+          <w:ilvl w:val="0"/>
+          <w:numId w:val="2"/>
+        </w:numPr>
+        <w:spacing w:before="100" w:beforeAutospacing="1"/>
+        <w:rPr>
+          <w:rFonts w:cstheme="minorHAnsi"/>
+        </w:rPr>
+      </w:pPr>
+      <w:r>
+        <w:rPr>
+          <w:rFonts w:cstheme="minorHAnsi"/>
+        </w:rPr>
+        <w:t>¿Y si en vez de 20 filas hubieran 1000 filas?</w:t>
+      </w:r>
+    </w:p>
+    <w:p>
+      <w:pPr>
+        <w:pStyle w:val="Prrafodelista"/>
+        <w:numPr>
+          <w:ilvl w:val="0"/>
+          <w:numId w:val="2"/>
+        </w:numPr>
+        <w:spacing w:before="100" w:beforeAutospacing="1"/>
+        <w:rPr>
+          <w:rFonts w:cstheme="minorHAnsi"/>
+        </w:rPr>
+      </w:pPr>
+      <w:r>
+        <w:rPr>
+          <w:rFonts w:cstheme="minorHAnsi"/>
+        </w:rPr>
+        <w:t>¿Todos los integrantes de un equipo han tardado lo mismo?</w:t>
+      </w:r>
+    </w:p>
+    <w:p>
+      <w:pPr>
+        <w:pStyle w:val="Prrafodelista"/>
+        <w:numPr>
+          <w:ilvl w:val="0"/>
+          <w:numId w:val="2"/>
+        </w:numPr>
+        <w:spacing w:before="100" w:beforeAutospacing="1"/>
+        <w:rPr>
+          <w:rFonts w:cstheme="minorHAnsi"/>
+        </w:rPr>
+      </w:pPr>
+      <w:r>
+        <w:rPr>
+          <w:rFonts w:cstheme="minorHAnsi"/>
+        </w:rPr>
+        <w:t>¿Qué pasa si uno de los integrantes/nodo va más lento?</w:t>
+      </w:r>
+      <w:r>
+        <w:rPr>
+          <w:rFonts w:cstheme="minorHAnsi"/>
+        </w:rPr>
+        <w:t xml:space="preserve"> ¿Y si un nodo se cae/un alumno abandona el aula?</w:t>
+      </w:r>
+    </w:p>
+    <w:p>
+      <w:pPr>
+        <w:pStyle w:val="Prrafodelista"/>
+        <w:numPr>
+          <w:ilvl w:val="0"/>
+          <w:numId w:val="2"/>
+        </w:numPr>
+        <w:spacing w:before="100" w:beforeAutospacing="1"/>
+        <w:rPr>
+          <w:rFonts w:cstheme="minorHAnsi"/>
+        </w:rPr>
+      </w:pPr>
+      <w:r>
+        <w:rPr>
+          <w:rFonts w:cstheme="minorHAnsi"/>
+        </w:rPr>
+        <w:t>¿Quién se han encargado de acumular la suma de las partes? ¿Ese nodo t</w:t>
+      </w:r>
+      <w:r>
+        <w:rPr>
+          <w:rFonts w:cstheme="minorHAnsi"/>
+        </w:rPr>
+        <w:t>ambién</w:t>
+      </w:r>
+      <w:r>
+        <w:rPr>
+          <w:rFonts w:cstheme="minorHAnsi"/>
+        </w:rPr>
+        <w:t xml:space="preserve"> ha contado, o sólo se ha encargado de “orquestar” y </w:t>
+      </w:r>
+      <w:r>
+        <w:rPr>
+          <w:rFonts w:cstheme="minorHAnsi"/>
+        </w:rPr>
+        <w:t>“reducir” el resultado?</w:t>
+      </w:r>
+    </w:p>
+    <w:p>
+      <w:pPr>
+        <w:spacing w:before="100" w:beforeAutospacing="1"/>
+        <w:rPr>
+          <w:rFonts w:cstheme="minorHAnsi"/>
+        </w:rPr>
+      </w:pPr>
+    </w:p>
+    <w:p>
+      <w:pPr>
+        <w:spacing w:before="100" w:beforeAutospacing="1"/>
+        <w:rPr>
+          <w:rFonts w:cstheme="minorHAnsi"/>
+        </w:rPr>
+      </w:pPr>
+    </w:p>
+    <w:p>
+      <w:pPr>
+        <w:spacing w:before="100" w:beforeAutospacing="1"/>
+        <w:rPr>
+          <w:rFonts w:cstheme="minorHAnsi"/>
+        </w:rPr>
+      </w:pPr>
+    </w:p>
+    <w:p>
+      <w:pPr>
+        <w:spacing w:before="100" w:beforeAutospacing="1"/>
+        <w:rPr>
+          <w:rFonts w:cstheme="minorHAnsi"/>
+        </w:rPr>
+      </w:pPr>
     </w:p>
     <w:sectPr>
-      <w:headerReference w:type="default" r:id="rId6"/>
       <w:pgSz w:w="11906" w:h="16838"/>
       <w:pgMar w:top="1417" w:right="1701" w:bottom="1417" w:left="1701" w:header="708" w:footer="708" w:gutter="0"/>
       <w:cols w:space="708"/>
@@ -2663,60 +3124,357 @@
 </w:footnotes>
 </file>
 
-<file path=word/header1.xml><?xml version="1.0" encoding="utf-8"?>
-<w:hdr xmlns:wpc="http://schemas.microsoft.com/office/word/2010/wordprocessingCanvas" xmlns:cx="http://schemas.microsoft.com/office/drawing/2014/chartex" xmlns:cx1="http://schemas.microsoft.com/office/drawing/2015/9/8/chartex" xmlns:cx2="http://schemas.microsoft.com/office/drawing/2015/10/21/chartex" xmlns:cx3="http://schemas.microsoft.com/office/drawing/2016/5/9/chartex" xmlns:cx4="http://schemas.microsoft.com/office/drawing/2016/5/10/chartex" xmlns:cx5="http://schemas.microsoft.com/office/drawing/2016/5/11/chartex" xmlns:cx6="http://schemas.microsoft.com/office/drawing/2016/5/12/chartex" xmlns:cx7="http://schemas.microsoft.com/office/drawing/2016/5/13/chartex" xmlns:cx8="http://schemas.microsoft.com/office/drawing/2016/5/14/chartex" xmlns:mc="http://schemas.openxmlformats.org/markup-compatibility/2006" xmlns:aink="http://schemas.microsoft.com/office/drawing/2016/ink" xmlns:am3d="http://schemas.microsoft.com/office/drawing/2017/model3d" xmlns:o="urn:schemas-microsoft-com:office:office" xmlns:oel="http://schemas.microsoft.com/office/2019/extlst" xmlns:r="http://schemas.openxmlformats.org/officeDocument/2006/relationships" xmlns:m="http://schemas.openxmlformats.org/officeDocument/2006/math" xmlns:v="urn:schemas-microsoft-com:vml" xmlns:wp14="http://schemas.microsoft.com/office/word/2010/wordprocessingDrawing" xmlns:wp="http://schemas.openxmlformats.org/drawingml/2006/wordprocessingDrawing" xmlns:w10="urn:schemas-microsoft-com:office:word" xmlns:w="http://schemas.openxmlformats.org/wordprocessingml/2006/main" xmlns:w14="http://schemas.microsoft.com/office/word/2010/wordml" xmlns:w15="http://schemas.microsoft.com/office/word/2012/wordml" xmlns:w16cex="http://schemas.microsoft.com/office/word/2018/wordml/cex" xmlns:w16cid="http://schemas.microsoft.com/office/word/2016/wordml/cid" xmlns:w16="http://schemas.microsoft.com/office/word/2018/wordml" xmlns:w16sdtdh="http://schemas.microsoft.com/office/word/2020/wordml/sdtdatahash" xmlns:w16se="http://schemas.microsoft.com/office/word/2015/wordml/symex" xmlns:wpg="http://schemas.microsoft.com/office/word/2010/wordprocessingGroup" xmlns:wpi="http://schemas.microsoft.com/office/word/2010/wordprocessingInk" xmlns:wne="http://schemas.microsoft.com/office/word/2006/wordml" xmlns:wps="http://schemas.microsoft.com/office/word/2010/wordprocessingShape" mc:Ignorable="w14 w15 w16se w16cid w16 w16cex w16sdtdh wp14">
-  <w:p>
-    <w:pPr>
-      <w:pStyle w:val="Encabezado"/>
-    </w:pPr>
-    <w:r>
+<file path=word/numbering.xml><?xml version="1.0" encoding="utf-8"?>
+<w:numbering xmlns:wpc="http://schemas.microsoft.com/office/word/2010/wordprocessingCanvas" xmlns:cx="http://schemas.microsoft.com/office/drawing/2014/chartex" xmlns:cx1="http://schemas.microsoft.com/office/drawing/2015/9/8/chartex" xmlns:cx2="http://schemas.microsoft.com/office/drawing/2015/10/21/chartex" xmlns:cx3="http://schemas.microsoft.com/office/drawing/2016/5/9/chartex" xmlns:cx4="http://schemas.microsoft.com/office/drawing/2016/5/10/chartex" xmlns:cx5="http://schemas.microsoft.com/office/drawing/2016/5/11/chartex" xmlns:cx6="http://schemas.microsoft.com/office/drawing/2016/5/12/chartex" xmlns:cx7="http://schemas.microsoft.com/office/drawing/2016/5/13/chartex" xmlns:cx8="http://schemas.microsoft.com/office/drawing/2016/5/14/chartex" xmlns:mc="http://schemas.openxmlformats.org/markup-compatibility/2006" xmlns:aink="http://schemas.microsoft.com/office/drawing/2016/ink" xmlns:am3d="http://schemas.microsoft.com/office/drawing/2017/model3d" xmlns:o="urn:schemas-microsoft-com:office:office" xmlns:oel="http://schemas.microsoft.com/office/2019/extlst" xmlns:r="http://schemas.openxmlformats.org/officeDocument/2006/relationships" xmlns:m="http://schemas.openxmlformats.org/officeDocument/2006/math" xmlns:v="urn:schemas-microsoft-com:vml" xmlns:wp14="http://schemas.microsoft.com/office/word/2010/wordprocessingDrawing" xmlns:wp="http://schemas.openxmlformats.org/drawingml/2006/wordprocessingDrawing" xmlns:w10="urn:schemas-microsoft-com:office:word" xmlns:w="http://schemas.openxmlformats.org/wordprocessingml/2006/main" xmlns:w14="http://schemas.microsoft.com/office/word/2010/wordml" xmlns:w15="http://schemas.microsoft.com/office/word/2012/wordml" xmlns:w16cex="http://schemas.microsoft.com/office/word/2018/wordml/cex" xmlns:w16cid="http://schemas.microsoft.com/office/word/2016/wordml/cid" xmlns:w16="http://schemas.microsoft.com/office/word/2018/wordml" xmlns:w16sdtdh="http://schemas.microsoft.com/office/word/2020/wordml/sdtdatahash" xmlns:w16se="http://schemas.microsoft.com/office/word/2015/wordml/symex" xmlns:wpg="http://schemas.microsoft.com/office/word/2010/wordprocessingGroup" xmlns:wpi="http://schemas.microsoft.com/office/word/2010/wordprocessingInk" xmlns:wne="http://schemas.microsoft.com/office/word/2006/wordml" xmlns:wps="http://schemas.microsoft.com/office/word/2010/wordprocessingShape" mc:Ignorable="w14 w15 w16se w16cid w16 w16cex w16sdtdh wp14">
+  <w:abstractNum w:abstractNumId="0" w15:restartNumberingAfterBreak="0">
+    <w:nsid w:val="166B4CE4"/>
+    <w:multiLevelType w:val="hybridMultilevel"/>
+    <w:tmpl w:val="1EFE5B52"/>
+    <w:lvl w:ilvl="0" w:tplc="040A0001">
+      <w:start w:val="1"/>
+      <w:numFmt w:val="bullet"/>
+      <w:lvlText w:val=""/>
+      <w:lvlJc w:val="left"/>
+      <w:pPr>
+        <w:ind w:left="360" w:hanging="360"/>
+      </w:pPr>
       <w:rPr>
-        <w:noProof/>
+        <w:rFonts w:ascii="Symbol" w:hAnsi="Symbol" w:hint="default"/>
       </w:rPr>
-      <w:drawing>
-        <wp:inline distT="0" distB="0" distL="0" distR="0" wp14:anchorId="76089DAE" wp14:editId="67F85642">
-          <wp:extent cx="5543949" cy="600595"/>
-          <wp:effectExtent l="0" t="0" r="0" b="0"/>
-          <wp:docPr id="1342600298" name="Imagen 1342600298"/>
-          <wp:cNvGraphicFramePr>
-            <a:graphicFrameLocks xmlns:a="http://schemas.openxmlformats.org/drawingml/2006/main" noChangeAspect="1"/>
-          </wp:cNvGraphicFramePr>
-          <a:graphic xmlns:a="http://schemas.openxmlformats.org/drawingml/2006/main">
-            <a:graphicData uri="http://schemas.openxmlformats.org/drawingml/2006/picture">
-              <pic:pic xmlns:pic="http://schemas.openxmlformats.org/drawingml/2006/picture">
-                <pic:nvPicPr>
-                  <pic:cNvPr id="0" name=""/>
-                  <pic:cNvPicPr/>
-                </pic:nvPicPr>
-                <pic:blipFill>
-                  <a:blip r:embed="rId1">
-                    <a:extLst>
-                      <a:ext uri="{28A0092B-C50C-407E-A947-70E740481C1C}">
-                        <a14:useLocalDpi xmlns:a14="http://schemas.microsoft.com/office/drawing/2010/main" val="0"/>
-                      </a:ext>
-                    </a:extLst>
-                  </a:blip>
-                  <a:stretch>
-                    <a:fillRect/>
-                  </a:stretch>
-                </pic:blipFill>
-                <pic:spPr>
-                  <a:xfrm>
-                    <a:off x="0" y="0"/>
-                    <a:ext cx="5931931" cy="642626"/>
-                  </a:xfrm>
-                  <a:prstGeom prst="rect">
-                    <a:avLst/>
-                  </a:prstGeom>
-                </pic:spPr>
-              </pic:pic>
-            </a:graphicData>
-          </a:graphic>
-        </wp:inline>
-      </w:drawing>
-    </w:r>
-  </w:p>
-</w:hdr>
+    </w:lvl>
+    <w:lvl w:ilvl="1" w:tplc="040A0003" w:tentative="1">
+      <w:start w:val="1"/>
+      <w:numFmt w:val="bullet"/>
+      <w:lvlText w:val="o"/>
+      <w:lvlJc w:val="left"/>
+      <w:pPr>
+        <w:ind w:left="1080" w:hanging="360"/>
+      </w:pPr>
+      <w:rPr>
+        <w:rFonts w:ascii="Courier New" w:hAnsi="Courier New" w:cs="Courier New" w:hint="default"/>
+      </w:rPr>
+    </w:lvl>
+    <w:lvl w:ilvl="2" w:tplc="040A0005" w:tentative="1">
+      <w:start w:val="1"/>
+      <w:numFmt w:val="bullet"/>
+      <w:lvlText w:val=""/>
+      <w:lvlJc w:val="left"/>
+      <w:pPr>
+        <w:ind w:left="1800" w:hanging="360"/>
+      </w:pPr>
+      <w:rPr>
+        <w:rFonts w:ascii="Wingdings" w:hAnsi="Wingdings" w:hint="default"/>
+      </w:rPr>
+    </w:lvl>
+    <w:lvl w:ilvl="3" w:tplc="040A0001" w:tentative="1">
+      <w:start w:val="1"/>
+      <w:numFmt w:val="bullet"/>
+      <w:lvlText w:val=""/>
+      <w:lvlJc w:val="left"/>
+      <w:pPr>
+        <w:ind w:left="2520" w:hanging="360"/>
+      </w:pPr>
+      <w:rPr>
+        <w:rFonts w:ascii="Symbol" w:hAnsi="Symbol" w:hint="default"/>
+      </w:rPr>
+    </w:lvl>
+    <w:lvl w:ilvl="4" w:tplc="040A0003" w:tentative="1">
+      <w:start w:val="1"/>
+      <w:numFmt w:val="bullet"/>
+      <w:lvlText w:val="o"/>
+      <w:lvlJc w:val="left"/>
+      <w:pPr>
+        <w:ind w:left="3240" w:hanging="360"/>
+      </w:pPr>
+      <w:rPr>
+        <w:rFonts w:ascii="Courier New" w:hAnsi="Courier New" w:cs="Courier New" w:hint="default"/>
+      </w:rPr>
+    </w:lvl>
+    <w:lvl w:ilvl="5" w:tplc="040A0005" w:tentative="1">
+      <w:start w:val="1"/>
+      <w:numFmt w:val="bullet"/>
+      <w:lvlText w:val=""/>
+      <w:lvlJc w:val="left"/>
+      <w:pPr>
+        <w:ind w:left="3960" w:hanging="360"/>
+      </w:pPr>
+      <w:rPr>
+        <w:rFonts w:ascii="Wingdings" w:hAnsi="Wingdings" w:hint="default"/>
+      </w:rPr>
+    </w:lvl>
+    <w:lvl w:ilvl="6" w:tplc="040A0001" w:tentative="1">
+      <w:start w:val="1"/>
+      <w:numFmt w:val="bullet"/>
+      <w:lvlText w:val=""/>
+      <w:lvlJc w:val="left"/>
+      <w:pPr>
+        <w:ind w:left="4680" w:hanging="360"/>
+      </w:pPr>
+      <w:rPr>
+        <w:rFonts w:ascii="Symbol" w:hAnsi="Symbol" w:hint="default"/>
+      </w:rPr>
+    </w:lvl>
+    <w:lvl w:ilvl="7" w:tplc="040A0003" w:tentative="1">
+      <w:start w:val="1"/>
+      <w:numFmt w:val="bullet"/>
+      <w:lvlText w:val="o"/>
+      <w:lvlJc w:val="left"/>
+      <w:pPr>
+        <w:ind w:left="5400" w:hanging="360"/>
+      </w:pPr>
+      <w:rPr>
+        <w:rFonts w:ascii="Courier New" w:hAnsi="Courier New" w:cs="Courier New" w:hint="default"/>
+      </w:rPr>
+    </w:lvl>
+    <w:lvl w:ilvl="8" w:tplc="040A0005" w:tentative="1">
+      <w:start w:val="1"/>
+      <w:numFmt w:val="bullet"/>
+      <w:lvlText w:val=""/>
+      <w:lvlJc w:val="left"/>
+      <w:pPr>
+        <w:ind w:left="6120" w:hanging="360"/>
+      </w:pPr>
+      <w:rPr>
+        <w:rFonts w:ascii="Wingdings" w:hAnsi="Wingdings" w:hint="default"/>
+      </w:rPr>
+    </w:lvl>
+  </w:abstractNum>
+  <w:abstractNum w:abstractNumId="1" w15:restartNumberingAfterBreak="0">
+    <w:nsid w:val="17A847C6"/>
+    <w:multiLevelType w:val="hybridMultilevel"/>
+    <w:tmpl w:val="72DCD676"/>
+    <w:lvl w:ilvl="0" w:tplc="040A0001">
+      <w:start w:val="1"/>
+      <w:numFmt w:val="bullet"/>
+      <w:lvlText w:val=""/>
+      <w:lvlJc w:val="left"/>
+      <w:pPr>
+        <w:ind w:left="720" w:hanging="360"/>
+      </w:pPr>
+      <w:rPr>
+        <w:rFonts w:ascii="Symbol" w:hAnsi="Symbol" w:hint="default"/>
+      </w:rPr>
+    </w:lvl>
+    <w:lvl w:ilvl="1" w:tplc="040A0003" w:tentative="1">
+      <w:start w:val="1"/>
+      <w:numFmt w:val="bullet"/>
+      <w:lvlText w:val="o"/>
+      <w:lvlJc w:val="left"/>
+      <w:pPr>
+        <w:ind w:left="1440" w:hanging="360"/>
+      </w:pPr>
+      <w:rPr>
+        <w:rFonts w:ascii="Courier New" w:hAnsi="Courier New" w:cs="Courier New" w:hint="default"/>
+      </w:rPr>
+    </w:lvl>
+    <w:lvl w:ilvl="2" w:tplc="040A0005" w:tentative="1">
+      <w:start w:val="1"/>
+      <w:numFmt w:val="bullet"/>
+      <w:lvlText w:val=""/>
+      <w:lvlJc w:val="left"/>
+      <w:pPr>
+        <w:ind w:left="2160" w:hanging="360"/>
+      </w:pPr>
+      <w:rPr>
+        <w:rFonts w:ascii="Wingdings" w:hAnsi="Wingdings" w:hint="default"/>
+      </w:rPr>
+    </w:lvl>
+    <w:lvl w:ilvl="3" w:tplc="040A0001" w:tentative="1">
+      <w:start w:val="1"/>
+      <w:numFmt w:val="bullet"/>
+      <w:lvlText w:val=""/>
+      <w:lvlJc w:val="left"/>
+      <w:pPr>
+        <w:ind w:left="2880" w:hanging="360"/>
+      </w:pPr>
+      <w:rPr>
+        <w:rFonts w:ascii="Symbol" w:hAnsi="Symbol" w:hint="default"/>
+      </w:rPr>
+    </w:lvl>
+    <w:lvl w:ilvl="4" w:tplc="040A0003" w:tentative="1">
+      <w:start w:val="1"/>
+      <w:numFmt w:val="bullet"/>
+      <w:lvlText w:val="o"/>
+      <w:lvlJc w:val="left"/>
+      <w:pPr>
+        <w:ind w:left="3600" w:hanging="360"/>
+      </w:pPr>
+      <w:rPr>
+        <w:rFonts w:ascii="Courier New" w:hAnsi="Courier New" w:cs="Courier New" w:hint="default"/>
+      </w:rPr>
+    </w:lvl>
+    <w:lvl w:ilvl="5" w:tplc="040A0005" w:tentative="1">
+      <w:start w:val="1"/>
+      <w:numFmt w:val="bullet"/>
+      <w:lvlText w:val=""/>
+      <w:lvlJc w:val="left"/>
+      <w:pPr>
+        <w:ind w:left="4320" w:hanging="360"/>
+      </w:pPr>
+      <w:rPr>
+        <w:rFonts w:ascii="Wingdings" w:hAnsi="Wingdings" w:hint="default"/>
+      </w:rPr>
+    </w:lvl>
+    <w:lvl w:ilvl="6" w:tplc="040A0001" w:tentative="1">
+      <w:start w:val="1"/>
+      <w:numFmt w:val="bullet"/>
+      <w:lvlText w:val=""/>
+      <w:lvlJc w:val="left"/>
+      <w:pPr>
+        <w:ind w:left="5040" w:hanging="360"/>
+      </w:pPr>
+      <w:rPr>
+        <w:rFonts w:ascii="Symbol" w:hAnsi="Symbol" w:hint="default"/>
+      </w:rPr>
+    </w:lvl>
+    <w:lvl w:ilvl="7" w:tplc="040A0003" w:tentative="1">
+      <w:start w:val="1"/>
+      <w:numFmt w:val="bullet"/>
+      <w:lvlText w:val="o"/>
+      <w:lvlJc w:val="left"/>
+      <w:pPr>
+        <w:ind w:left="5760" w:hanging="360"/>
+      </w:pPr>
+      <w:rPr>
+        <w:rFonts w:ascii="Courier New" w:hAnsi="Courier New" w:cs="Courier New" w:hint="default"/>
+      </w:rPr>
+    </w:lvl>
+    <w:lvl w:ilvl="8" w:tplc="040A0005" w:tentative="1">
+      <w:start w:val="1"/>
+      <w:numFmt w:val="bullet"/>
+      <w:lvlText w:val=""/>
+      <w:lvlJc w:val="left"/>
+      <w:pPr>
+        <w:ind w:left="6480" w:hanging="360"/>
+      </w:pPr>
+      <w:rPr>
+        <w:rFonts w:ascii="Wingdings" w:hAnsi="Wingdings" w:hint="default"/>
+      </w:rPr>
+    </w:lvl>
+  </w:abstractNum>
+  <w:abstractNum w:abstractNumId="2" w15:restartNumberingAfterBreak="0">
+    <w:nsid w:val="314F67AA"/>
+    <w:multiLevelType w:val="hybridMultilevel"/>
+    <w:tmpl w:val="51989F8A"/>
+    <w:lvl w:ilvl="0" w:tplc="040A0001">
+      <w:start w:val="1"/>
+      <w:numFmt w:val="bullet"/>
+      <w:lvlText w:val=""/>
+      <w:lvlJc w:val="left"/>
+      <w:pPr>
+        <w:ind w:left="720" w:hanging="360"/>
+      </w:pPr>
+      <w:rPr>
+        <w:rFonts w:ascii="Symbol" w:hAnsi="Symbol" w:hint="default"/>
+      </w:rPr>
+    </w:lvl>
+    <w:lvl w:ilvl="1" w:tplc="040A0003" w:tentative="1">
+      <w:start w:val="1"/>
+      <w:numFmt w:val="bullet"/>
+      <w:lvlText w:val="o"/>
+      <w:lvlJc w:val="left"/>
+      <w:pPr>
+        <w:ind w:left="1440" w:hanging="360"/>
+      </w:pPr>
+      <w:rPr>
+        <w:rFonts w:ascii="Courier New" w:hAnsi="Courier New" w:cs="Courier New" w:hint="default"/>
+      </w:rPr>
+    </w:lvl>
+    <w:lvl w:ilvl="2" w:tplc="040A0005" w:tentative="1">
+      <w:start w:val="1"/>
+      <w:numFmt w:val="bullet"/>
+      <w:lvlText w:val=""/>
+      <w:lvlJc w:val="left"/>
+      <w:pPr>
+        <w:ind w:left="2160" w:hanging="360"/>
+      </w:pPr>
+      <w:rPr>
+        <w:rFonts w:ascii="Wingdings" w:hAnsi="Wingdings" w:hint="default"/>
+      </w:rPr>
+    </w:lvl>
+    <w:lvl w:ilvl="3" w:tplc="040A0001" w:tentative="1">
+      <w:start w:val="1"/>
+      <w:numFmt w:val="bullet"/>
+      <w:lvlText w:val=""/>
+      <w:lvlJc w:val="left"/>
+      <w:pPr>
+        <w:ind w:left="2880" w:hanging="360"/>
+      </w:pPr>
+      <w:rPr>
+        <w:rFonts w:ascii="Symbol" w:hAnsi="Symbol" w:hint="default"/>
+      </w:rPr>
+    </w:lvl>
+    <w:lvl w:ilvl="4" w:tplc="040A0003" w:tentative="1">
+      <w:start w:val="1"/>
+      <w:numFmt w:val="bullet"/>
+      <w:lvlText w:val="o"/>
+      <w:lvlJc w:val="left"/>
+      <w:pPr>
+        <w:ind w:left="3600" w:hanging="360"/>
+      </w:pPr>
+      <w:rPr>
+        <w:rFonts w:ascii="Courier New" w:hAnsi="Courier New" w:cs="Courier New" w:hint="default"/>
+      </w:rPr>
+    </w:lvl>
+    <w:lvl w:ilvl="5" w:tplc="040A0005" w:tentative="1">
+      <w:start w:val="1"/>
+      <w:numFmt w:val="bullet"/>
+      <w:lvlText w:val=""/>
+      <w:lvlJc w:val="left"/>
+      <w:pPr>
+        <w:ind w:left="4320" w:hanging="360"/>
+      </w:pPr>
+      <w:rPr>
+        <w:rFonts w:ascii="Wingdings" w:hAnsi="Wingdings" w:hint="default"/>
+      </w:rPr>
+    </w:lvl>
+    <w:lvl w:ilvl="6" w:tplc="040A0001" w:tentative="1">
+      <w:start w:val="1"/>
+      <w:numFmt w:val="bullet"/>
+      <w:lvlText w:val=""/>
+      <w:lvlJc w:val="left"/>
+      <w:pPr>
+        <w:ind w:left="5040" w:hanging="360"/>
+      </w:pPr>
+      <w:rPr>
+        <w:rFonts w:ascii="Symbol" w:hAnsi="Symbol" w:hint="default"/>
+      </w:rPr>
+    </w:lvl>
+    <w:lvl w:ilvl="7" w:tplc="040A0003" w:tentative="1">
+      <w:start w:val="1"/>
+      <w:numFmt w:val="bullet"/>
+      <w:lvlText w:val="o"/>
+      <w:lvlJc w:val="left"/>
+      <w:pPr>
+        <w:ind w:left="5760" w:hanging="360"/>
+      </w:pPr>
+      <w:rPr>
+        <w:rFonts w:ascii="Courier New" w:hAnsi="Courier New" w:cs="Courier New" w:hint="default"/>
+      </w:rPr>
+    </w:lvl>
+    <w:lvl w:ilvl="8" w:tplc="040A0005" w:tentative="1">
+      <w:start w:val="1"/>
+      <w:numFmt w:val="bullet"/>
+      <w:lvlText w:val=""/>
+      <w:lvlJc w:val="left"/>
+      <w:pPr>
+        <w:ind w:left="6480" w:hanging="360"/>
+      </w:pPr>
+      <w:rPr>
+        <w:rFonts w:ascii="Wingdings" w:hAnsi="Wingdings" w:hint="default"/>
+      </w:rPr>
+    </w:lvl>
+  </w:abstractNum>
+  <w:num w:numId="1" w16cid:durableId="768086744">
+    <w:abstractNumId w:val="0"/>
+  </w:num>
+  <w:num w:numId="2" w16cid:durableId="1132677819">
+    <w:abstractNumId w:val="2"/>
+  </w:num>
+  <w:num w:numId="3" w16cid:durableId="1824815352">
+    <w:abstractNumId w:val="1"/>
+  </w:num>
+</w:numbering>
 </file>
 
 <file path=word/styles.xml><?xml version="1.0" encoding="utf-8"?>
@@ -3140,6 +3898,7 @@
   <w:style w:type="character" w:default="1" w:styleId="Fuentedeprrafopredeter">
     <w:name w:val="Default Paragraph Font"/>
     <w:uiPriority w:val="1"/>
+    <w:semiHidden/>
     <w:unhideWhenUsed/>
   </w:style>
   <w:style w:type="table" w:default="1" w:styleId="Tablanormal">
@@ -3247,6 +4006,17 @@
       <w:sz w:val="32"/>
       <w:szCs w:val="32"/>
     </w:rPr>
+  </w:style>
+  <w:style w:type="paragraph" w:styleId="Prrafodelista">
+    <w:name w:val="List Paragraph"/>
+    <w:basedOn w:val="Normal"/>
+    <w:uiPriority w:val="34"/>
+    <w:qFormat/>
+    <w:rsid w:val="00096D5D"/>
+    <w:pPr>
+      <w:ind w:left="720"/>
+      <w:contextualSpacing/>
+    </w:pPr>
   </w:style>
 </w:styles>
 </file>

</xml_diff>